<commit_message>
New Test Cases recreated after generating new range constraints and updating code
</commit_message>
<xml_diff>
--- a/reports/D04/Student #2/02 - Requirements - Student #2.docx
+++ b/reports/D04/Student #2/02 - Requirements - Student #2.docx
@@ -2801,7 +2801,13 @@
         </w:sdtPr>
         <w:sdtContent>
           <w:r>
-            <w:t xml:space="preserve">    </w:t>
+            <w:t xml:space="preserve"> </w:t>
+          </w:r>
+          <w:r>
+            <w:t>X</w:t>
+          </w:r>
+          <w:r>
+            <w:t xml:space="preserve"> </w:t>
           </w:r>
         </w:sdtContent>
       </w:sdt>
@@ -9737,9 +9743,11 @@
     <w:rsid w:val="009216F4"/>
     <w:rsid w:val="0093034B"/>
     <w:rsid w:val="00944E58"/>
+    <w:rsid w:val="00945E99"/>
     <w:rsid w:val="00953D97"/>
     <w:rsid w:val="00990B95"/>
     <w:rsid w:val="00A222AC"/>
+    <w:rsid w:val="00B941AF"/>
     <w:rsid w:val="00BC7967"/>
     <w:rsid w:val="00C12AB9"/>
     <w:rsid w:val="00C276D2"/>

</xml_diff>

<commit_message>
Updated Requirements doc and created Testing Report for Student#2
</commit_message>
<xml_diff>
--- a/reports/D04/Student #2/02 - Requirements - Student #2.docx
+++ b/reports/D04/Student #2/02 - Requirements - Student #2.docx
@@ -322,21 +322,7 @@
                   <w:rPr>
                     <w:rFonts w:asciiTheme="majorHAnsi" w:hAnsiTheme="majorHAnsi" w:cstheme="majorBidi"/>
                   </w:rPr>
-                  <w:t>30.**</w:t>
-                </w:r>
-                <w:proofErr w:type="gramStart"/>
-                <w:r>
-                  <w:rPr>
-                    <w:rFonts w:asciiTheme="majorHAnsi" w:hAnsiTheme="majorHAnsi" w:cstheme="majorBidi"/>
-                  </w:rPr>
-                  <w:t>*.*</w:t>
-                </w:r>
-                <w:proofErr w:type="gramEnd"/>
-                <w:r>
-                  <w:rPr>
-                    <w:rFonts w:asciiTheme="majorHAnsi" w:hAnsiTheme="majorHAnsi" w:cstheme="majorBidi"/>
-                  </w:rPr>
-                  <w:t>09</w:t>
+                  <w:t>30.***.*09</w:t>
                 </w:r>
                 <w:r>
                   <w:rPr>
@@ -398,14 +384,12 @@
                   </w:rPr>
                   <w:t xml:space="preserve"> </w:t>
                 </w:r>
-                <w:proofErr w:type="spellStart"/>
                 <w:r>
                   <w:rPr>
                     <w:rFonts w:asciiTheme="majorHAnsi" w:hAnsiTheme="majorHAnsi" w:cstheme="majorHAnsi"/>
                   </w:rPr>
                   <w:t>rafcarmed</w:t>
                 </w:r>
-                <w:proofErr w:type="spellEnd"/>
                 <w:r>
                   <w:rPr>
                     <w:rFonts w:asciiTheme="majorHAnsi" w:hAnsiTheme="majorHAnsi" w:cstheme="majorHAnsi"/>
@@ -641,14 +625,12 @@
                   </w:rPr>
                   <w:t xml:space="preserve"> </w:t>
                 </w:r>
-                <w:proofErr w:type="spellStart"/>
                 <w:r>
                   <w:rPr>
                     <w:rFonts w:asciiTheme="majorHAnsi" w:hAnsiTheme="majorHAnsi" w:cstheme="majorHAnsi"/>
                   </w:rPr>
                   <w:t>Febrero</w:t>
                 </w:r>
-                <w:proofErr w:type="spellEnd"/>
                 <w:r>
                   <w:rPr>
                     <w:rFonts w:asciiTheme="majorHAnsi" w:hAnsiTheme="majorHAnsi" w:cstheme="majorHAnsi"/>
@@ -2684,7 +2666,13 @@
         </w:sdtPr>
         <w:sdtContent>
           <w:r>
-            <w:t xml:space="preserve">    </w:t>
+            <w:t xml:space="preserve"> </w:t>
+          </w:r>
+          <w:r>
+            <w:t xml:space="preserve">X </w:t>
+          </w:r>
+          <w:r>
+            <w:t xml:space="preserve"> </w:t>
           </w:r>
         </w:sdtContent>
       </w:sdt>
@@ -2903,7 +2891,13 @@
         </w:sdtPr>
         <w:sdtContent>
           <w:r>
-            <w:t xml:space="preserve">    </w:t>
+            <w:t xml:space="preserve"> </w:t>
+          </w:r>
+          <w:r>
+            <w:t>X</w:t>
+          </w:r>
+          <w:r>
+            <w:t xml:space="preserve">  </w:t>
           </w:r>
         </w:sdtContent>
       </w:sdt>
@@ -9645,7 +9639,6 @@
     <w:sig w:usb0="E4002EFF" w:usb1="C200247B" w:usb2="00000009" w:usb3="00000000" w:csb0="000001FF" w:csb1="00000000"/>
   </w:font>
   <w:font w:name="Yu Gothic Light">
-    <w:altName w:val="游ゴシック Light"/>
     <w:panose1 w:val="020B0300000000000000"/>
     <w:charset w:val="80"/>
     <w:family w:val="swiss"/>
@@ -9722,6 +9715,8 @@
     <w:rsid w:val="00362541"/>
     <w:rsid w:val="00362E40"/>
     <w:rsid w:val="003936CA"/>
+    <w:rsid w:val="003B716A"/>
+    <w:rsid w:val="003C22AA"/>
     <w:rsid w:val="004209F9"/>
     <w:rsid w:val="004802A8"/>
     <w:rsid w:val="004A43F4"/>

</xml_diff>